<commit_message>
concept(final) + resize(final) + optimization(in_stage)
</commit_message>
<xml_diff>
--- a/доки/Задание на КР РКЧИР 2020.docx
+++ b/доки/Задание на КР РКЧИР 2020.docx
@@ -1,6 +1,6 @@
 
 <file path=word/document.xml><?xml version="1.0" encoding="utf-8"?>
-<w:document xmlns:wpc="http://schemas.microsoft.com/office/word/2010/wordprocessingCanvas" xmlns:cx="http://schemas.microsoft.com/office/drawing/2014/chartex" xmlns:cx1="http://schemas.microsoft.com/office/drawing/2015/9/8/chartex" xmlns:cx2="http://schemas.microsoft.com/office/drawing/2015/10/21/chartex" xmlns:cx3="http://schemas.microsoft.com/office/drawing/2016/5/9/chartex" xmlns:cx4="http://schemas.microsoft.com/office/drawing/2016/5/10/chartex" xmlns:cx5="http://schemas.microsoft.com/office/drawing/2016/5/11/chartex" xmlns:cx6="http://schemas.microsoft.com/office/drawing/2016/5/12/chartex" xmlns:cx7="http://schemas.microsoft.com/office/drawing/2016/5/13/chartex" xmlns:cx8="http://schemas.microsoft.com/office/drawing/2016/5/14/chartex" xmlns:mc="http://schemas.openxmlformats.org/markup-compatibility/2006" xmlns:aink="http://schemas.microsoft.com/office/drawing/2016/ink" xmlns:am3d="http://schemas.microsoft.com/office/drawing/2017/model3d" xmlns:o="urn:schemas-microsoft-com:office:office" xmlns:r="http://schemas.openxmlformats.org/officeDocument/2006/relationships" xmlns:m="http://schemas.openxmlformats.org/officeDocument/2006/math" xmlns:v="urn:schemas-microsoft-com:vml" xmlns:wp14="http://schemas.microsoft.com/office/word/2010/wordprocessingDrawing" xmlns:wp="http://schemas.openxmlformats.org/drawingml/2006/wordprocessingDrawing" xmlns:w10="urn:schemas-microsoft-com:office:word" xmlns:w="http://schemas.openxmlformats.org/wordprocessingml/2006/main" xmlns:w14="http://schemas.microsoft.com/office/word/2010/wordml" xmlns:w15="http://schemas.microsoft.com/office/word/2012/wordml" xmlns:w16cid="http://schemas.microsoft.com/office/word/2016/wordml/cid" xmlns:w16se="http://schemas.microsoft.com/office/word/2015/wordml/symex" xmlns:wpg="http://schemas.microsoft.com/office/word/2010/wordprocessingGroup" xmlns:wpi="http://schemas.microsoft.com/office/word/2010/wordprocessingInk" xmlns:wne="http://schemas.microsoft.com/office/word/2006/wordml" xmlns:wps="http://schemas.microsoft.com/office/word/2010/wordprocessingShape" mc:Ignorable="w14 w15 w16se w16cid wp14">
+<w:document xmlns:wpc="http://schemas.microsoft.com/office/word/2010/wordprocessingCanvas" xmlns:cx="http://schemas.microsoft.com/office/drawing/2014/chartex" xmlns:cx1="http://schemas.microsoft.com/office/drawing/2015/9/8/chartex" xmlns:cx2="http://schemas.microsoft.com/office/drawing/2015/10/21/chartex" xmlns:cx3="http://schemas.microsoft.com/office/drawing/2016/5/9/chartex" xmlns:cx4="http://schemas.microsoft.com/office/drawing/2016/5/10/chartex" xmlns:cx5="http://schemas.microsoft.com/office/drawing/2016/5/11/chartex" xmlns:cx6="http://schemas.microsoft.com/office/drawing/2016/5/12/chartex" xmlns:cx7="http://schemas.microsoft.com/office/drawing/2016/5/13/chartex" xmlns:cx8="http://schemas.microsoft.com/office/drawing/2016/5/14/chartex" xmlns:mc="http://schemas.openxmlformats.org/markup-compatibility/2006" xmlns:aink="http://schemas.microsoft.com/office/drawing/2016/ink" xmlns:am3d="http://schemas.microsoft.com/office/drawing/2017/model3d" xmlns:o="urn:schemas-microsoft-com:office:office" xmlns:r="http://schemas.openxmlformats.org/officeDocument/2006/relationships" xmlns:m="http://schemas.openxmlformats.org/officeDocument/2006/math" xmlns:v="urn:schemas-microsoft-com:vml" xmlns:wp14="http://schemas.microsoft.com/office/word/2010/wordprocessingDrawing" xmlns:wp="http://schemas.openxmlformats.org/drawingml/2006/wordprocessingDrawing" xmlns:w10="urn:schemas-microsoft-com:office:word" xmlns:w="http://schemas.openxmlformats.org/wordprocessingml/2006/main" xmlns:w14="http://schemas.microsoft.com/office/word/2010/wordml" xmlns:w15="http://schemas.microsoft.com/office/word/2012/wordml" xmlns:w16cex="http://schemas.microsoft.com/office/word/2018/wordml/cex" xmlns:w16cid="http://schemas.microsoft.com/office/word/2016/wordml/cid" xmlns:w16="http://schemas.microsoft.com/office/word/2018/wordml" xmlns:w16se="http://schemas.microsoft.com/office/word/2015/wordml/symex" xmlns:wpg="http://schemas.microsoft.com/office/word/2010/wordprocessingGroup" xmlns:wpi="http://schemas.microsoft.com/office/word/2010/wordprocessingInk" xmlns:wne="http://schemas.microsoft.com/office/word/2006/wordml" xmlns:wps="http://schemas.microsoft.com/office/word/2010/wordprocessingShape" mc:Ignorable="w14 w15 w16se w16cid w16 w16cex wp14">
   <w:body>
     <w:tbl>
       <w:tblPr>
@@ -386,7 +386,7 @@
                     </wp:inline>
                   </w:drawing>
                 </mc:Choice>
-                <mc:Fallback xmlns:w16="http://schemas.microsoft.com/office/word/2018/wordml" xmlns:w16cex="http://schemas.microsoft.com/office/word/2018/wordml/cex">
+                <mc:Fallback>
                   <w:pict>
                     <v:group w14:anchorId="2AEEEF97" id="Полотно 11" o:spid="_x0000_s1026" editas="canvas" style="width:459pt;height:27pt;mso-position-horizontal-relative:char;mso-position-vertical-relative:line" coordsize="58293,3429" o:gfxdata="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">
                       <v:shapetype id="_x0000_t75" coordsize="21600,21600" o:spt="75" o:preferrelative="t" path="m@4@5l@4@11@9@11@9@5xe" filled="f" stroked="f">
@@ -652,21 +652,12 @@
         </w:rPr>
         <w:t xml:space="preserve"> </w:t>
       </w:r>
-      <w:proofErr w:type="spellStart"/>
-      <w:r>
-        <w:rPr>
-          <w:sz w:val="24"/>
-          <w:szCs w:val="24"/>
-        </w:rPr>
-        <w:t>Мурадов</w:t>
-      </w:r>
-      <w:proofErr w:type="spellEnd"/>
-      <w:r>
-        <w:rPr>
-          <w:sz w:val="24"/>
-          <w:szCs w:val="24"/>
-        </w:rPr>
-        <w:t xml:space="preserve"> Натик </w:t>
+      <w:r>
+        <w:rPr>
+          <w:sz w:val="24"/>
+          <w:szCs w:val="24"/>
+        </w:rPr>
+        <w:t xml:space="preserve">Мурадов Натик </w:t>
       </w:r>
       <w:proofErr w:type="spellStart"/>
       <w:r>
@@ -1151,8 +1142,70 @@
           <w:sz w:val="24"/>
           <w:szCs w:val="24"/>
         </w:rPr>
-        <w:t>Задание на КР получил: ___________/</w:t>
-      </w:r>
+        <w:t>Задание на КР получил: ____</w:t>
+      </w:r>
+      <w:r>
+        <w:rPr>
+          <w:noProof/>
+          <w:u w:val="single"/>
+        </w:rPr>
+        <w:drawing>
+          <wp:inline distT="0" distB="0" distL="0" distR="0" wp14:anchorId="27FC9AEA" wp14:editId="20CFC04D">
+            <wp:extent cx="427990" cy="93345"/>
+            <wp:effectExtent l="0" t="0" r="0" b="1905"/>
+            <wp:docPr id="1" name="Рисунок 1"/>
+            <wp:cNvGraphicFramePr>
+              <a:graphicFrameLocks xmlns:a="http://schemas.openxmlformats.org/drawingml/2006/main" noChangeAspect="1"/>
+            </wp:cNvGraphicFramePr>
+            <a:graphic xmlns:a="http://schemas.openxmlformats.org/drawingml/2006/main">
+              <a:graphicData uri="http://schemas.openxmlformats.org/drawingml/2006/picture">
+                <pic:pic xmlns:pic="http://schemas.openxmlformats.org/drawingml/2006/picture">
+                  <pic:nvPicPr>
+                    <pic:cNvPr id="0" name="Picture 1"/>
+                    <pic:cNvPicPr>
+                      <a:picLocks noChangeAspect="1" noChangeArrowheads="1"/>
+                    </pic:cNvPicPr>
+                  </pic:nvPicPr>
+                  <pic:blipFill>
+                    <a:blip r:embed="rId7" cstate="print">
+                      <a:extLst>
+                        <a:ext uri="{28A0092B-C50C-407E-A947-70E740481C1C}">
+                          <a14:useLocalDpi xmlns:a14="http://schemas.microsoft.com/office/drawing/2010/main" val="0"/>
+                        </a:ext>
+                      </a:extLst>
+                    </a:blip>
+                    <a:srcRect/>
+                    <a:stretch>
+                      <a:fillRect/>
+                    </a:stretch>
+                  </pic:blipFill>
+                  <pic:spPr bwMode="auto">
+                    <a:xfrm>
+                      <a:off x="0" y="0"/>
+                      <a:ext cx="427990" cy="93345"/>
+                    </a:xfrm>
+                    <a:prstGeom prst="rect">
+                      <a:avLst/>
+                    </a:prstGeom>
+                    <a:noFill/>
+                    <a:ln>
+                      <a:noFill/>
+                    </a:ln>
+                  </pic:spPr>
+                </pic:pic>
+              </a:graphicData>
+            </a:graphic>
+          </wp:inline>
+        </w:drawing>
+      </w:r>
+      <w:r>
+        <w:rPr>
+          <w:sz w:val="24"/>
+          <w:szCs w:val="24"/>
+        </w:rPr>
+        <w:t>____/</w:t>
+      </w:r>
+      <w:proofErr w:type="spellStart"/>
       <w:r>
         <w:rPr>
           <w:sz w:val="24"/>
@@ -1160,14 +1213,29 @@
         </w:rPr>
         <w:t>Н.Н.Мурадов</w:t>
       </w:r>
-      <w:bookmarkStart w:id="4" w:name="_GoBack"/>
-      <w:bookmarkEnd w:id="4"/>
-      <w:r>
-        <w:rPr>
-          <w:sz w:val="24"/>
-          <w:szCs w:val="24"/>
-        </w:rPr>
-        <w:t>/, «_____»____________2020 г.</w:t>
+      <w:proofErr w:type="spellEnd"/>
+      <w:r>
+        <w:rPr>
+          <w:sz w:val="24"/>
+          <w:szCs w:val="24"/>
+        </w:rPr>
+        <w:t>/, «____</w:t>
+      </w:r>
+      <w:proofErr w:type="gramStart"/>
+      <w:r>
+        <w:rPr>
+          <w:sz w:val="24"/>
+          <w:szCs w:val="24"/>
+        </w:rPr>
+        <w:t>_»_</w:t>
+      </w:r>
+      <w:proofErr w:type="gramEnd"/>
+      <w:r>
+        <w:rPr>
+          <w:sz w:val="24"/>
+          <w:szCs w:val="24"/>
+        </w:rPr>
+        <w:t>___________2020 г.</w:t>
       </w:r>
     </w:p>
     <w:p/>
@@ -1182,7 +1250,7 @@
 </file>
 
 <file path=word/numbering.xml><?xml version="1.0" encoding="utf-8"?>
-<w:numbering xmlns:wpc="http://schemas.microsoft.com/office/word/2010/wordprocessingCanvas" xmlns:cx="http://schemas.microsoft.com/office/drawing/2014/chartex" xmlns:cx1="http://schemas.microsoft.com/office/drawing/2015/9/8/chartex" xmlns:cx2="http://schemas.microsoft.com/office/drawing/2015/10/21/chartex" xmlns:cx3="http://schemas.microsoft.com/office/drawing/2016/5/9/chartex" xmlns:cx4="http://schemas.microsoft.com/office/drawing/2016/5/10/chartex" xmlns:cx5="http://schemas.microsoft.com/office/drawing/2016/5/11/chartex" xmlns:cx6="http://schemas.microsoft.com/office/drawing/2016/5/12/chartex" xmlns:cx7="http://schemas.microsoft.com/office/drawing/2016/5/13/chartex" xmlns:cx8="http://schemas.microsoft.com/office/drawing/2016/5/14/chartex" xmlns:mc="http://schemas.openxmlformats.org/markup-compatibility/2006" xmlns:aink="http://schemas.microsoft.com/office/drawing/2016/ink" xmlns:am3d="http://schemas.microsoft.com/office/drawing/2017/model3d" xmlns:o="urn:schemas-microsoft-com:office:office" xmlns:r="http://schemas.openxmlformats.org/officeDocument/2006/relationships" xmlns:m="http://schemas.openxmlformats.org/officeDocument/2006/math" xmlns:v="urn:schemas-microsoft-com:vml" xmlns:wp14="http://schemas.microsoft.com/office/word/2010/wordprocessingDrawing" xmlns:wp="http://schemas.openxmlformats.org/drawingml/2006/wordprocessingDrawing" xmlns:w10="urn:schemas-microsoft-com:office:word" xmlns:w="http://schemas.openxmlformats.org/wordprocessingml/2006/main" xmlns:w14="http://schemas.microsoft.com/office/word/2010/wordml" xmlns:w15="http://schemas.microsoft.com/office/word/2012/wordml" xmlns:w16cid="http://schemas.microsoft.com/office/word/2016/wordml/cid" xmlns:w16se="http://schemas.microsoft.com/office/word/2015/wordml/symex" xmlns:wpg="http://schemas.microsoft.com/office/word/2010/wordprocessingGroup" xmlns:wpi="http://schemas.microsoft.com/office/word/2010/wordprocessingInk" xmlns:wne="http://schemas.microsoft.com/office/word/2006/wordml" xmlns:wps="http://schemas.microsoft.com/office/word/2010/wordprocessingShape" mc:Ignorable="w14 w15 w16se w16cid wp14">
+<w:numbering xmlns:wpc="http://schemas.microsoft.com/office/word/2010/wordprocessingCanvas" xmlns:cx="http://schemas.microsoft.com/office/drawing/2014/chartex" xmlns:cx1="http://schemas.microsoft.com/office/drawing/2015/9/8/chartex" xmlns:cx2="http://schemas.microsoft.com/office/drawing/2015/10/21/chartex" xmlns:cx3="http://schemas.microsoft.com/office/drawing/2016/5/9/chartex" xmlns:cx4="http://schemas.microsoft.com/office/drawing/2016/5/10/chartex" xmlns:cx5="http://schemas.microsoft.com/office/drawing/2016/5/11/chartex" xmlns:cx6="http://schemas.microsoft.com/office/drawing/2016/5/12/chartex" xmlns:cx7="http://schemas.microsoft.com/office/drawing/2016/5/13/chartex" xmlns:cx8="http://schemas.microsoft.com/office/drawing/2016/5/14/chartex" xmlns:mc="http://schemas.openxmlformats.org/markup-compatibility/2006" xmlns:aink="http://schemas.microsoft.com/office/drawing/2016/ink" xmlns:am3d="http://schemas.microsoft.com/office/drawing/2017/model3d" xmlns:o="urn:schemas-microsoft-com:office:office" xmlns:r="http://schemas.openxmlformats.org/officeDocument/2006/relationships" xmlns:m="http://schemas.openxmlformats.org/officeDocument/2006/math" xmlns:v="urn:schemas-microsoft-com:vml" xmlns:wp14="http://schemas.microsoft.com/office/word/2010/wordprocessingDrawing" xmlns:wp="http://schemas.openxmlformats.org/drawingml/2006/wordprocessingDrawing" xmlns:w10="urn:schemas-microsoft-com:office:word" xmlns:w="http://schemas.openxmlformats.org/wordprocessingml/2006/main" xmlns:w14="http://schemas.microsoft.com/office/word/2010/wordml" xmlns:w15="http://schemas.microsoft.com/office/word/2012/wordml" xmlns:w16cex="http://schemas.microsoft.com/office/word/2018/wordml/cex" xmlns:w16cid="http://schemas.microsoft.com/office/word/2016/wordml/cid" xmlns:w16="http://schemas.microsoft.com/office/word/2018/wordml" xmlns:w16se="http://schemas.microsoft.com/office/word/2015/wordml/symex" xmlns:wpg="http://schemas.microsoft.com/office/word/2010/wordprocessingGroup" xmlns:wpi="http://schemas.microsoft.com/office/word/2010/wordprocessingInk" xmlns:wne="http://schemas.microsoft.com/office/word/2006/wordml" xmlns:wps="http://schemas.microsoft.com/office/word/2010/wordprocessingShape" mc:Ignorable="w14 w15 w16se w16cid w16 w16cex wp14">
   <w:abstractNum w:abstractNumId="0" w15:restartNumberingAfterBreak="0">
     <w:nsid w:val="024D6401"/>
     <w:multiLevelType w:val="hybridMultilevel"/>
@@ -2440,7 +2508,7 @@
 </file>
 
 <file path=word/styles.xml><?xml version="1.0" encoding="utf-8"?>
-<w:styles xmlns:mc="http://schemas.openxmlformats.org/markup-compatibility/2006" xmlns:r="http://schemas.openxmlformats.org/officeDocument/2006/relationships" xmlns:w="http://schemas.openxmlformats.org/wordprocessingml/2006/main" xmlns:w14="http://schemas.microsoft.com/office/word/2010/wordml" xmlns:w15="http://schemas.microsoft.com/office/word/2012/wordml" xmlns:w16cid="http://schemas.microsoft.com/office/word/2016/wordml/cid" xmlns:w16se="http://schemas.microsoft.com/office/word/2015/wordml/symex" mc:Ignorable="w14 w15 w16se w16cid">
+<w:styles xmlns:mc="http://schemas.openxmlformats.org/markup-compatibility/2006" xmlns:r="http://schemas.openxmlformats.org/officeDocument/2006/relationships" xmlns:w="http://schemas.openxmlformats.org/wordprocessingml/2006/main" xmlns:w14="http://schemas.microsoft.com/office/word/2010/wordml" xmlns:w15="http://schemas.microsoft.com/office/word/2012/wordml" xmlns:w16cex="http://schemas.microsoft.com/office/word/2018/wordml/cex" xmlns:w16cid="http://schemas.microsoft.com/office/word/2016/wordml/cid" xmlns:w16="http://schemas.microsoft.com/office/word/2018/wordml" xmlns:w16se="http://schemas.microsoft.com/office/word/2015/wordml/symex" mc:Ignorable="w14 w15 w16se w16cid w16 w16cex">
   <w:docDefaults>
     <w:rPrDefault>
       <w:rPr>
@@ -2450,7 +2518,7 @@
     </w:rPrDefault>
     <w:pPrDefault/>
   </w:docDefaults>
-  <w:latentStyles w:defLockedState="0" w:defUIPriority="0" w:defSemiHidden="0" w:defUnhideWhenUsed="0" w:defQFormat="0" w:count="375">
+  <w:latentStyles w:defLockedState="0" w:defUIPriority="0" w:defSemiHidden="0" w:defUnhideWhenUsed="0" w:defQFormat="0" w:count="376">
     <w:lsdException w:name="Normal" w:qFormat="1"/>
     <w:lsdException w:name="heading 1" w:qFormat="1"/>
     <w:lsdException w:name="heading 2" w:semiHidden="1" w:unhideWhenUsed="1" w:qFormat="1"/>
@@ -2470,7 +2538,7 @@
     <w:lsdException w:name="Strong" w:qFormat="1"/>
     <w:lsdException w:name="Emphasis" w:qFormat="1"/>
     <w:lsdException w:name="HTML Keyboard" w:semiHidden="1" w:unhideWhenUsed="1"/>
-    <w:lsdException w:name="Normal Table" w:semiHidden="1" w:unhideWhenUsed="1"/>
+    <w:lsdException w:name="HTML Variable" w:semiHidden="1" w:unhideWhenUsed="1"/>
     <w:lsdException w:name="annotation subject" w:semiHidden="1" w:unhideWhenUsed="1"/>
     <w:lsdException w:name="No List" w:semiHidden="1" w:unhideWhenUsed="1"/>
     <w:lsdException w:name="Outline List 1" w:semiHidden="1" w:unhideWhenUsed="1"/>
@@ -2517,10 +2585,8 @@
     <w:lsdException w:name="Table Subtle 2" w:semiHidden="1" w:unhideWhenUsed="1"/>
     <w:lsdException w:name="Table Web 1" w:semiHidden="1" w:unhideWhenUsed="1"/>
     <w:lsdException w:name="Table Web 2" w:semiHidden="1" w:unhideWhenUsed="1"/>
-    <w:lsdException w:name="Table Web 3" w:semiHidden="1" w:unhideWhenUsed="1"/>
     <w:lsdException w:name="Balloon Text" w:semiHidden="1" w:unhideWhenUsed="1"/>
     <w:lsdException w:name="Table Grid" w:uiPriority="39"/>
-    <w:lsdException w:name="Table Theme" w:semiHidden="1" w:unhideWhenUsed="1"/>
     <w:lsdException w:name="Placeholder Text" w:semiHidden="1" w:uiPriority="99"/>
     <w:lsdException w:name="No Spacing" w:uiPriority="1" w:qFormat="1"/>
     <w:lsdException w:name="Light Shading" w:uiPriority="60"/>
@@ -2740,6 +2806,7 @@
     <w:lsdException w:name="Smart Hyperlink" w:semiHidden="1" w:uiPriority="99" w:unhideWhenUsed="1"/>
     <w:lsdException w:name="Hashtag" w:semiHidden="1" w:uiPriority="99" w:unhideWhenUsed="1"/>
     <w:lsdException w:name="Unresolved Mention" w:semiHidden="1" w:uiPriority="99" w:unhideWhenUsed="1"/>
+    <w:lsdException w:name="Smart Link" w:semiHidden="1" w:uiPriority="99" w:unhideWhenUsed="1"/>
   </w:latentStyles>
   <w:style w:type="paragraph" w:default="1" w:styleId="a">
     <w:name w:val="Normal"/>
@@ -2792,6 +2859,7 @@
   <w:style w:type="character" w:default="1" w:styleId="a0">
     <w:name w:val="Default Paragraph Font"/>
     <w:uiPriority w:val="1"/>
+    <w:semiHidden/>
     <w:unhideWhenUsed/>
   </w:style>
   <w:style w:type="table" w:default="1" w:styleId="a1">

</xml_diff>